<commit_message>
task 1 new eclipse export description update zip archive
</commit_message>
<xml_diff>
--- a/PS2/solution_template.docx
+++ b/PS2/solution_template.docx
@@ -1,10 +1,10 @@
 
 <file path=word/document.xml><?xml version="1.0" encoding="utf-8"?>
-<w:document xmlns:wpc="http://schemas.microsoft.com/office/word/2010/wordprocessingCanvas" xmlns:mc="http://schemas.openxmlformats.org/markup-compatibility/2006" xmlns:o="urn:schemas-microsoft-com:office:office" xmlns:r="http://schemas.openxmlformats.org/officeDocument/2006/relationships" xmlns:m="http://schemas.openxmlformats.org/officeDocument/2006/math" xmlns:v="urn:schemas-microsoft-com:vml" xmlns:wp14="http://schemas.microsoft.com/office/word/2010/wordprocessingDrawing" xmlns:wp="http://schemas.openxmlformats.org/drawingml/2006/wordprocessingDrawing" xmlns:w10="urn:schemas-microsoft-com:office:word" xmlns:w="http://schemas.openxmlformats.org/wordprocessingml/2006/main" xmlns:w14="http://schemas.microsoft.com/office/word/2010/wordml" xmlns:w15="http://schemas.microsoft.com/office/word/2012/wordml" xmlns:wpg="http://schemas.microsoft.com/office/word/2010/wordprocessingGroup" xmlns:wpi="http://schemas.microsoft.com/office/word/2010/wordprocessingInk" xmlns:wne="http://schemas.microsoft.com/office/word/2006/wordml" xmlns:wps="http://schemas.microsoft.com/office/word/2010/wordprocessingShape" mc:Ignorable="w14 w15 wp14">
+<w:document xmlns:wpc="http://schemas.microsoft.com/office/word/2010/wordprocessingCanvas" xmlns:cx="http://schemas.microsoft.com/office/drawing/2014/chartex" xmlns:cx1="http://schemas.microsoft.com/office/drawing/2015/9/8/chartex" xmlns:mc="http://schemas.openxmlformats.org/markup-compatibility/2006" xmlns:o="urn:schemas-microsoft-com:office:office" xmlns:r="http://schemas.openxmlformats.org/officeDocument/2006/relationships" xmlns:m="http://schemas.openxmlformats.org/officeDocument/2006/math" xmlns:v="urn:schemas-microsoft-com:vml" xmlns:wp14="http://schemas.microsoft.com/office/word/2010/wordprocessingDrawing" xmlns:wp="http://schemas.openxmlformats.org/drawingml/2006/wordprocessingDrawing" xmlns:w10="urn:schemas-microsoft-com:office:word" xmlns:w="http://schemas.openxmlformats.org/wordprocessingml/2006/main" xmlns:w14="http://schemas.microsoft.com/office/word/2010/wordml" xmlns:w15="http://schemas.microsoft.com/office/word/2012/wordml" xmlns:w16se="http://schemas.microsoft.com/office/word/2015/wordml/symex" xmlns:wpg="http://schemas.microsoft.com/office/word/2010/wordprocessingGroup" xmlns:wpi="http://schemas.microsoft.com/office/word/2010/wordprocessingInk" xmlns:wne="http://schemas.microsoft.com/office/word/2006/wordml" xmlns:wps="http://schemas.microsoft.com/office/word/2010/wordprocessingShape" mc:Ignorable="w14 w15 w16se wp14">
   <w:body>
     <w:p>
       <w:pPr>
-        <w:pStyle w:val="Quote"/>
+        <w:pStyle w:val="Zitat"/>
         <w:rPr>
           <w:noProof/>
           <w:lang w:val="de-AT"/>
@@ -15,13 +15,27 @@
           <w:noProof/>
           <w:lang w:val="de-AT"/>
         </w:rPr>
-        <w:t>Mathias Hölzl</w:t>
+        <w:t>Florian</w:t>
       </w:r>
       <w:r>
         <w:rPr>
           <w:noProof/>
           <w:lang w:val="de-AT"/>
         </w:rPr>
+        <w:t xml:space="preserve"> </w:t>
+      </w:r>
+      <w:r>
+        <w:rPr>
+          <w:noProof/>
+          <w:lang w:val="de-AT"/>
+        </w:rPr>
+        <w:t>Tischler</w:t>
+      </w:r>
+      <w:r>
+        <w:rPr>
+          <w:noProof/>
+          <w:lang w:val="de-AT"/>
+        </w:rPr>
         <w:br/>
         <w:t xml:space="preserve">Mat. Nr.: </w:t>
       </w:r>
@@ -30,7 +44,7 @@
           <w:noProof/>
           <w:lang w:val="de-AT"/>
         </w:rPr>
-        <w:t>1234567</w:t>
+        <w:t>1315066</w:t>
       </w:r>
       <w:r>
         <w:rPr>
@@ -88,17 +102,18 @@
     </w:p>
     <w:p>
       <w:pPr>
-        <w:pStyle w:val="Heading1"/>
+        <w:pStyle w:val="berschrift1"/>
         <w:rPr>
           <w:noProof/>
           <w:lang w:val="de-AT"/>
         </w:rPr>
       </w:pPr>
-      <w:proofErr w:type="spellStart"/>
-      <w:r>
+      <w:r>
+        <w:rPr>
+          <w:lang w:val="de-AT"/>
+        </w:rPr>
         <w:t>Aufgabe</w:t>
       </w:r>
-      <w:proofErr w:type="spellEnd"/>
       <w:r>
         <w:rPr>
           <w:noProof/>
@@ -109,16 +124,22 @@
     </w:p>
     <w:p>
       <w:pPr>
-        <w:pStyle w:val="Heading2"/>
         <w:rPr>
           <w:lang w:val="de-AT"/>
         </w:rPr>
       </w:pPr>
       <w:r>
         <w:rPr>
-          <w:lang w:val="de-AT"/>
-        </w:rPr>
-        <w:t>a)</w:t>
+          <w:b/>
+          <w:lang w:val="de-AT"/>
+        </w:rPr>
+        <w:t>Anmerkung</w:t>
+      </w:r>
+      <w:r>
+        <w:rPr>
+          <w:lang w:val="de-AT"/>
+        </w:rPr>
+        <w:t>: wir haben für diese Aufgabe zwei verschiedene Lösungen. Die folgende Beschreibung bezieht sich auf die Version im Package Task1New. Bitte ziehen Sie diese Lösung für meine Benotung heran.</w:t>
       </w:r>
     </w:p>
     <w:p>
@@ -131,132 +152,319 @@
         <w:rPr>
           <w:lang w:val="de-AT"/>
         </w:rPr>
-        <w:t xml:space="preserve">Mithilfe von </w:t>
-      </w:r>
-      <w:r>
-        <w:rPr>
-          <w:rFonts w:ascii="Consolas" w:hAnsi="Consolas"/>
-          <w:b/>
-          <w:bCs/>
-          <w:color w:val="2E74B5" w:themeColor="accent1" w:themeShade="BF"/>
-          <w:sz w:val="20"/>
-          <w:lang w:val="de-AT"/>
-        </w:rPr>
-        <w:t>ReentrantLock</w:t>
-      </w:r>
-      <w:r>
-        <w:rPr>
-          <w:rFonts w:ascii="Consolas" w:hAnsi="Consolas"/>
-          <w:sz w:val="20"/>
-          <w:lang w:val="de-AT"/>
-        </w:rPr>
-        <w:t>.</w:t>
-      </w:r>
-      <w:r>
-        <w:rPr>
-          <w:rFonts w:ascii="Consolas" w:hAnsi="Consolas"/>
-          <w:b/>
-          <w:bCs/>
-          <w:color w:val="FF0000"/>
-          <w:sz w:val="20"/>
-          <w:lang w:val="de-AT"/>
-        </w:rPr>
-        <w:t>lock</w:t>
-      </w:r>
-      <w:r>
-        <w:rPr>
-          <w:rFonts w:ascii="Consolas" w:hAnsi="Consolas"/>
-          <w:sz w:val="20"/>
-          <w:lang w:val="de-AT"/>
-        </w:rPr>
-        <w:t>/</w:t>
-      </w:r>
-      <w:r>
-        <w:rPr>
-          <w:rFonts w:ascii="Consolas" w:hAnsi="Consolas"/>
-          <w:b/>
-          <w:bCs/>
-          <w:color w:val="FF0000"/>
-          <w:sz w:val="20"/>
-          <w:lang w:val="de-AT"/>
-        </w:rPr>
-        <w:t>unlock</w:t>
-      </w:r>
-      <w:r>
-        <w:rPr>
-          <w:rFonts w:ascii="Consolas" w:hAnsi="Consolas"/>
-          <w:sz w:val="20"/>
-          <w:lang w:val="de-AT"/>
-        </w:rPr>
-        <w:t>()</w:t>
-      </w:r>
-      <w:r>
-        <w:rPr>
-          <w:lang w:val="de-AT"/>
-        </w:rPr>
-        <w:t xml:space="preserve"> und </w:t>
-      </w:r>
-      <w:r>
-        <w:rPr>
-          <w:rFonts w:ascii="Consolas" w:hAnsi="Consolas"/>
-          <w:b/>
-          <w:bCs/>
-          <w:color w:val="2E74B5" w:themeColor="accent1" w:themeShade="BF"/>
-          <w:sz w:val="20"/>
-          <w:lang w:val="de-AT"/>
-        </w:rPr>
-        <w:t>Contition</w:t>
-      </w:r>
-      <w:r>
-        <w:rPr>
-          <w:rFonts w:ascii="Consolas" w:hAnsi="Consolas"/>
-          <w:sz w:val="20"/>
-          <w:lang w:val="de-AT"/>
-        </w:rPr>
-        <w:t>.</w:t>
-      </w:r>
-      <w:r>
-        <w:rPr>
-          <w:rFonts w:ascii="Consolas" w:hAnsi="Consolas"/>
-          <w:b/>
-          <w:bCs/>
-          <w:color w:val="FF0000"/>
-          <w:sz w:val="20"/>
-          <w:lang w:val="de-AT"/>
-        </w:rPr>
-        <w:t>await</w:t>
-      </w:r>
-      <w:r>
-        <w:rPr>
-          <w:rFonts w:ascii="Consolas" w:hAnsi="Consolas"/>
-          <w:sz w:val="20"/>
-          <w:lang w:val="de-AT"/>
-        </w:rPr>
-        <w:t>()</w:t>
-      </w:r>
-      <w:r>
-        <w:rPr>
-          <w:sz w:val="20"/>
+        <w:t xml:space="preserve">Um die gewünschte Funktionalität zu realisieren wurde das Producer/Consumer Beispiel um eine </w:t>
+      </w:r>
+      <w:r>
+        <w:rPr>
+          <w:rFonts w:ascii="Consolas" w:hAnsi="Consolas"/>
+          <w:sz w:val="20"/>
+          <w:lang w:val="de-AT"/>
+        </w:rPr>
+        <w:t>Broker</w:t>
+      </w:r>
+      <w:r>
+        <w:rPr>
+          <w:lang w:val="de-AT"/>
+        </w:rPr>
+        <w:t xml:space="preserve"> Klasse erweitert welche zwischen einem </w:t>
+      </w:r>
+      <w:r>
+        <w:rPr>
+          <w:rFonts w:ascii="Consolas" w:hAnsi="Consolas"/>
+          <w:sz w:val="20"/>
+          <w:lang w:val="de-AT"/>
+        </w:rPr>
+        <w:t>Consumer</w:t>
+      </w:r>
+      <w:r>
+        <w:rPr>
+          <w:lang w:val="de-AT"/>
+        </w:rPr>
+        <w:t xml:space="preserve"> und ein oder mehreren </w:t>
+      </w:r>
+      <w:r>
+        <w:rPr>
+          <w:rFonts w:ascii="Consolas" w:hAnsi="Consolas"/>
+          <w:sz w:val="20"/>
+          <w:lang w:val="de-AT"/>
+        </w:rPr>
+        <w:t>Producern</w:t>
+      </w:r>
+      <w:r>
+        <w:rPr>
+          <w:lang w:val="de-AT"/>
+        </w:rPr>
+        <w:t xml:space="preserve"> vermittelt. Wird beim </w:t>
+      </w:r>
+      <w:r>
+        <w:rPr>
+          <w:rFonts w:ascii="Consolas" w:hAnsi="Consolas"/>
+          <w:sz w:val="20"/>
+          <w:lang w:val="de-AT"/>
+        </w:rPr>
+        <w:t>Broker</w:t>
+      </w:r>
+      <w:r>
+        <w:rPr>
+          <w:lang w:val="de-AT"/>
+        </w:rPr>
+        <w:t xml:space="preserve"> ein </w:t>
+      </w:r>
+      <w:r>
+        <w:rPr>
+          <w:rFonts w:ascii="Consolas" w:hAnsi="Consolas"/>
+          <w:sz w:val="20"/>
+          <w:lang w:val="de-AT"/>
+        </w:rPr>
+        <w:t>Producer</w:t>
+      </w:r>
+      <w:r>
+        <w:rPr>
+          <w:lang w:val="de-AT"/>
+        </w:rPr>
+        <w:t xml:space="preserve"> hinzugefügt so registriert sich dieser beim </w:t>
+      </w:r>
+      <w:r>
+        <w:rPr>
+          <w:rFonts w:ascii="Consolas" w:hAnsi="Consolas"/>
+          <w:sz w:val="20"/>
+          <w:lang w:val="de-AT"/>
+        </w:rPr>
+        <w:t>Producer</w:t>
+      </w:r>
+      <w:r>
+        <w:rPr>
+          <w:lang w:val="de-AT"/>
+        </w:rPr>
+        <w:t xml:space="preserve"> und erhält fortan Angebote von diesem. Der </w:t>
+      </w:r>
+      <w:r>
+        <w:rPr>
+          <w:rFonts w:ascii="Consolas" w:hAnsi="Consolas"/>
+          <w:sz w:val="20"/>
+          <w:lang w:val="de-AT"/>
+        </w:rPr>
+        <w:t>Consumer</w:t>
+      </w:r>
+      <w:r>
+        <w:rPr>
+          <w:lang w:val="de-AT"/>
+        </w:rPr>
+        <w:t xml:space="preserve"> kann nun nach Güter (Zahlen) verlangen und der </w:t>
+      </w:r>
+      <w:r>
+        <w:rPr>
+          <w:rFonts w:ascii="Consolas" w:hAnsi="Consolas"/>
+          <w:sz w:val="20"/>
+          <w:lang w:val="de-AT"/>
+        </w:rPr>
+        <w:t>Broker</w:t>
+      </w:r>
+      <w:r>
+        <w:rPr>
+          <w:lang w:val="de-AT"/>
+        </w:rPr>
+        <w:t xml:space="preserve"> wartet dann ab bis er genügend Angebote erhalten hat und teilt dies dann dem </w:t>
+      </w:r>
+      <w:r>
+        <w:rPr>
+          <w:rFonts w:ascii="Consolas" w:hAnsi="Consolas"/>
+          <w:sz w:val="20"/>
+          <w:lang w:val="de-AT"/>
+        </w:rPr>
+        <w:t>Consumer</w:t>
+      </w:r>
+      <w:r>
+        <w:rPr>
+          <w:lang w:val="de-AT"/>
+        </w:rPr>
+        <w:t xml:space="preserve"> mit. Dann kann dieser sich seine Waren (über den </w:t>
+      </w:r>
+      <w:r>
+        <w:rPr>
+          <w:rFonts w:ascii="Consolas" w:hAnsi="Consolas"/>
+          <w:sz w:val="20"/>
+          <w:lang w:val="de-AT"/>
+        </w:rPr>
+        <w:t>Broker</w:t>
+      </w:r>
+      <w:r>
+        <w:rPr>
+          <w:lang w:val="de-AT"/>
+        </w:rPr>
+        <w:t xml:space="preserve">) abholen. Liefert einer der </w:t>
+      </w:r>
+      <w:r>
+        <w:rPr>
+          <w:rFonts w:ascii="Consolas" w:hAnsi="Consolas"/>
+          <w:sz w:val="20"/>
+          <w:lang w:val="de-AT"/>
+        </w:rPr>
+        <w:t>Producer</w:t>
+      </w:r>
+      <w:r>
+        <w:rPr>
           <w:lang w:val="de-AT"/>
         </w:rPr>
         <w:t xml:space="preserve"> </w:t>
       </w:r>
       <w:r>
         <w:rPr>
-          <w:lang w:val="de-AT"/>
-        </w:rPr>
-        <w:t>wartet der Consumer bis der Producer ein Objekt bereitstellt.</w:t>
-      </w:r>
-      <w:r>
-        <w:rPr>
-          <w:lang w:val="de-AT"/>
-        </w:rPr>
-        <w:t xml:space="preserve"> Erst wenn er von jedem Producer ein Objekt erhalten hat kann der Consumer fortfahren.</w:t>
+          <w:rFonts w:ascii="Consolas" w:hAnsi="Consolas"/>
+          <w:sz w:val="20"/>
+          <w:lang w:val="de-AT"/>
+        </w:rPr>
+        <w:t>0</w:t>
+      </w:r>
+      <w:r>
+        <w:rPr>
+          <w:lang w:val="de-AT"/>
+        </w:rPr>
+        <w:t xml:space="preserve"> so meldet sich der </w:t>
+      </w:r>
+      <w:r>
+        <w:rPr>
+          <w:rFonts w:ascii="Consolas" w:hAnsi="Consolas"/>
+          <w:sz w:val="20"/>
+          <w:lang w:val="de-AT"/>
+        </w:rPr>
+        <w:t>Broker</w:t>
+      </w:r>
+      <w:r>
+        <w:rPr>
+          <w:lang w:val="de-AT"/>
+        </w:rPr>
+        <w:t xml:space="preserve"> </w:t>
+      </w:r>
+      <w:r>
+        <w:rPr>
+          <w:lang w:val="de-AT"/>
+        </w:rPr>
+        <w:t xml:space="preserve">automatisch </w:t>
+      </w:r>
+      <w:r>
+        <w:rPr>
+          <w:lang w:val="de-AT"/>
+        </w:rPr>
+        <w:t xml:space="preserve">bei diesem ab. Sobald ein </w:t>
+      </w:r>
+      <w:r>
+        <w:rPr>
+          <w:rFonts w:ascii="Consolas" w:hAnsi="Consolas"/>
+          <w:sz w:val="20"/>
+          <w:lang w:val="de-AT"/>
+        </w:rPr>
+        <w:t>Producer</w:t>
+      </w:r>
+      <w:r>
+        <w:rPr>
+          <w:lang w:val="de-AT"/>
+        </w:rPr>
+        <w:t xml:space="preserve"> keine registrierten Broker mehr hat</w:t>
+      </w:r>
+      <w:r>
+        <w:rPr>
+          <w:lang w:val="de-AT"/>
+        </w:rPr>
+        <w:t>,</w:t>
+      </w:r>
+      <w:r>
+        <w:rPr>
+          <w:lang w:val="de-AT"/>
+        </w:rPr>
+        <w:t xml:space="preserve"> hört er auf zu produzieren. </w:t>
+      </w:r>
+      <w:r>
+        <w:rPr>
+          <w:rFonts w:ascii="Consolas" w:hAnsi="Consolas"/>
+          <w:sz w:val="20"/>
+          <w:lang w:val="de-AT"/>
+        </w:rPr>
+        <w:t>Producer</w:t>
+      </w:r>
+      <w:r>
+        <w:rPr>
+          <w:lang w:val="de-AT"/>
+        </w:rPr>
+        <w:t xml:space="preserve"> halten für jeden </w:t>
+      </w:r>
+      <w:r>
+        <w:rPr>
+          <w:rFonts w:ascii="Consolas" w:hAnsi="Consolas"/>
+          <w:sz w:val="20"/>
+          <w:lang w:val="de-AT"/>
+        </w:rPr>
+        <w:t>Broker</w:t>
+      </w:r>
+      <w:r>
+        <w:rPr>
+          <w:lang w:val="de-AT"/>
+        </w:rPr>
+        <w:t xml:space="preserve"> einen eigenen </w:t>
+      </w:r>
+      <w:proofErr w:type="spellStart"/>
+      <w:r>
+        <w:rPr>
+          <w:rFonts w:ascii="Consolas" w:hAnsi="Consolas"/>
+          <w:sz w:val="20"/>
+          <w:lang w:val="de-AT"/>
+        </w:rPr>
+        <w:t>Buffer</w:t>
+      </w:r>
+      <w:proofErr w:type="spellEnd"/>
+      <w:r>
+        <w:rPr>
+          <w:lang w:val="de-AT"/>
+        </w:rPr>
+        <w:t xml:space="preserve"> welche abwechselnd mit Waren befüllt werden um eine gewisse Fairness zu garantieren. Da jeder </w:t>
+      </w:r>
+      <w:r>
+        <w:rPr>
+          <w:rFonts w:ascii="Consolas" w:hAnsi="Consolas"/>
+          <w:sz w:val="20"/>
+          <w:lang w:val="de-AT"/>
+        </w:rPr>
+        <w:t>Broker</w:t>
+      </w:r>
+      <w:r>
+        <w:rPr>
+          <w:lang w:val="de-AT"/>
+        </w:rPr>
+        <w:t xml:space="preserve">, und damit jeder </w:t>
+      </w:r>
+      <w:r>
+        <w:rPr>
+          <w:rFonts w:ascii="Consolas" w:hAnsi="Consolas"/>
+          <w:sz w:val="20"/>
+          <w:lang w:val="de-AT"/>
+        </w:rPr>
+        <w:t>Consumer</w:t>
+      </w:r>
+      <w:r>
+        <w:rPr>
+          <w:lang w:val="de-AT"/>
+        </w:rPr>
+        <w:t xml:space="preserve">, separat behandelt wird, kann es zu keinem Verhungern eines </w:t>
+      </w:r>
+      <w:proofErr w:type="spellStart"/>
+      <w:r>
+        <w:rPr>
+          <w:rFonts w:ascii="Consolas" w:hAnsi="Consolas"/>
+          <w:sz w:val="20"/>
+          <w:lang w:val="de-AT"/>
+        </w:rPr>
+        <w:t>Consumers</w:t>
+      </w:r>
+      <w:proofErr w:type="spellEnd"/>
+      <w:r>
+        <w:rPr>
+          <w:lang w:val="de-AT"/>
+        </w:rPr>
+        <w:t xml:space="preserve"> kommen. </w:t>
       </w:r>
     </w:p>
     <w:p>
       <w:pPr>
-        <w:pStyle w:val="Heading2"/>
         <w:rPr>
           <w:lang w:val="de-AT"/>
         </w:rPr>
@@ -265,7 +473,81 @@
         <w:rPr>
           <w:lang w:val="de-AT"/>
         </w:rPr>
-        <w:t>b)</w:t>
+        <w:t xml:space="preserve">Wenn der </w:t>
+      </w:r>
+      <w:r>
+        <w:rPr>
+          <w:rFonts w:ascii="Consolas" w:hAnsi="Consolas"/>
+          <w:sz w:val="20"/>
+          <w:lang w:val="de-AT"/>
+        </w:rPr>
+        <w:t>Consumer</w:t>
+      </w:r>
+      <w:r>
+        <w:rPr>
+          <w:lang w:val="de-AT"/>
+        </w:rPr>
+        <w:t xml:space="preserve"> die Güter verlangt betritt er einen </w:t>
+      </w:r>
+      <w:proofErr w:type="spellStart"/>
+      <w:r>
+        <w:rPr>
+          <w:rFonts w:ascii="Consolas" w:hAnsi="Consolas"/>
+          <w:sz w:val="20"/>
+          <w:lang w:val="de-AT"/>
+        </w:rPr>
+        <w:t>wait</w:t>
+      </w:r>
+      <w:proofErr w:type="spellEnd"/>
+      <w:r>
+        <w:rPr>
+          <w:lang w:val="de-AT"/>
+        </w:rPr>
+        <w:t xml:space="preserve"> Block sollten nicht genug Angebote vorliegen. Sobald ein neues Angebot eintrifft wird über </w:t>
+      </w:r>
+      <w:proofErr w:type="spellStart"/>
+      <w:r>
+        <w:rPr>
+          <w:rFonts w:ascii="Consolas" w:hAnsi="Consolas"/>
+          <w:sz w:val="20"/>
+          <w:lang w:val="de-AT"/>
+        </w:rPr>
+        <w:t>notifyAll</w:t>
+      </w:r>
+      <w:proofErr w:type="spellEnd"/>
+      <w:r>
+        <w:rPr>
+          <w:lang w:val="de-AT"/>
+        </w:rPr>
+        <w:t xml:space="preserve"> der </w:t>
+      </w:r>
+      <w:r>
+        <w:rPr>
+          <w:rFonts w:ascii="Consolas" w:hAnsi="Consolas"/>
+          <w:sz w:val="20"/>
+          <w:lang w:val="de-AT"/>
+        </w:rPr>
+        <w:t>Consumer</w:t>
+      </w:r>
+      <w:r>
+        <w:rPr>
+          <w:lang w:val="de-AT"/>
+        </w:rPr>
+        <w:t xml:space="preserve"> aufgeweckt und erneut überprüft ob jetzt alle </w:t>
+      </w:r>
+      <w:r>
+        <w:rPr>
+          <w:rFonts w:ascii="Consolas" w:hAnsi="Consolas"/>
+          <w:sz w:val="20"/>
+          <w:lang w:val="de-AT"/>
+        </w:rPr>
+        <w:t>Producer</w:t>
+      </w:r>
+      <w:r>
+        <w:rPr>
+          <w:lang w:val="de-AT"/>
+        </w:rPr>
+        <w:t xml:space="preserve"> Waren zur Verfügung stellen.</w:t>
       </w:r>
     </w:p>
     <w:p>
@@ -278,126 +560,121 @@
         <w:rPr>
           <w:lang w:val="de-AT"/>
         </w:rPr>
-        <w:t xml:space="preserve">Mithilfe von </w:t>
-      </w:r>
-      <w:r>
-        <w:rPr>
-          <w:rFonts w:ascii="Consolas" w:hAnsi="Consolas"/>
-          <w:b/>
-          <w:bCs/>
-          <w:color w:val="2E74B5" w:themeColor="accent1" w:themeShade="BF"/>
+        <w:t xml:space="preserve">Da in meiner Implementierung immer der </w:t>
+      </w:r>
+      <w:proofErr w:type="spellStart"/>
+      <w:r>
+        <w:rPr>
+          <w:rFonts w:ascii="Consolas" w:hAnsi="Consolas"/>
+          <w:sz w:val="20"/>
+          <w:lang w:val="de-AT"/>
+        </w:rPr>
+        <w:t>Buffer</w:t>
+      </w:r>
+      <w:proofErr w:type="spellEnd"/>
+      <w:r>
+        <w:rPr>
+          <w:lang w:val="de-AT"/>
+        </w:rPr>
+        <w:t xml:space="preserve"> für jeden Broker separat </w:t>
+      </w:r>
+      <w:proofErr w:type="spellStart"/>
+      <w:r>
+        <w:rPr>
+          <w:lang w:val="de-AT"/>
+        </w:rPr>
+        <w:t>gelocked</w:t>
+      </w:r>
+      <w:proofErr w:type="spellEnd"/>
+      <w:r>
+        <w:rPr>
+          <w:lang w:val="de-AT"/>
+        </w:rPr>
+        <w:t xml:space="preserve"> wird ist sie unabhängig vom verwendeten </w:t>
+      </w:r>
+      <w:proofErr w:type="spellStart"/>
+      <w:r>
+        <w:rPr>
+          <w:lang w:val="de-AT"/>
+        </w:rPr>
+        <w:t>Locking</w:t>
+      </w:r>
+      <w:proofErr w:type="spellEnd"/>
+      <w:r>
+        <w:rPr>
+          <w:lang w:val="de-AT"/>
+        </w:rPr>
+        <w:t xml:space="preserve"> Mechanismus. Anstatt von </w:t>
+      </w:r>
+      <w:proofErr w:type="spellStart"/>
+      <w:r>
+        <w:rPr>
+          <w:rFonts w:ascii="Consolas" w:hAnsi="Consolas"/>
+          <w:sz w:val="20"/>
+          <w:lang w:val="de-AT"/>
+        </w:rPr>
+        <w:t>Synchronized</w:t>
+      </w:r>
+      <w:proofErr w:type="spellEnd"/>
+      <w:r>
+        <w:rPr>
+          <w:lang w:val="de-AT"/>
+        </w:rPr>
+        <w:t xml:space="preserve"> Blöcken könnte man auch eine </w:t>
+      </w:r>
+      <w:proofErr w:type="spellStart"/>
+      <w:r>
+        <w:rPr>
+          <w:rFonts w:ascii="Consolas" w:hAnsi="Consolas"/>
           <w:sz w:val="20"/>
           <w:lang w:val="de-AT"/>
         </w:rPr>
         <w:t>ReentrantLock</w:t>
       </w:r>
-      <w:r>
-        <w:rPr>
-          <w:sz w:val="20"/>
-          <w:lang w:val="de-AT"/>
-        </w:rPr>
-        <w:t xml:space="preserve"> </w:t>
-      </w:r>
-      <w:r>
-        <w:rPr>
-          <w:lang w:val="de-AT"/>
-        </w:rPr>
-        <w:t xml:space="preserve">mit param </w:t>
-      </w:r>
-      <w:r>
-        <w:rPr>
-          <w:b/>
-          <w:bCs/>
-          <w:lang w:val="de-AT"/>
-        </w:rPr>
-        <w:t>fair</w:t>
-      </w:r>
-      <w:r>
-        <w:rPr>
-          <w:lang w:val="de-AT"/>
-        </w:rPr>
-        <w:t xml:space="preserve"> true</w:t>
-      </w:r>
-      <w:r>
-        <w:rPr>
-          <w:lang w:val="de-AT"/>
-        </w:rPr>
-        <w:t xml:space="preserve"> wird sichergestellt, dass </w:t>
-      </w:r>
-      <w:r>
-        <w:rPr>
-          <w:lang w:val="de-AT"/>
-        </w:rPr>
-        <w:t xml:space="preserve">kein thread bei wait verhungert. </w:t>
-      </w:r>
-      <w:r>
-        <w:rPr>
-          <w:u w:val="single"/>
-          <w:lang w:val="de-AT"/>
-        </w:rPr>
-        <w:t>Alternative</w:t>
-      </w:r>
-      <w:r>
-        <w:rPr>
-          <w:u w:val="single"/>
-          <w:lang w:val="de-AT"/>
-        </w:rPr>
-        <w:t>:</w:t>
-      </w:r>
-      <w:r>
-        <w:rPr>
-          <w:lang w:val="de-AT"/>
-        </w:rPr>
-        <w:t xml:space="preserve"> </w:t>
-      </w:r>
-      <w:r>
-        <w:rPr>
-          <w:rFonts w:ascii="Consolas" w:hAnsi="Consolas"/>
-          <w:sz w:val="20"/>
-          <w:lang w:val="de-AT"/>
-        </w:rPr>
-        <w:t>wait/notify</w:t>
-      </w:r>
-      <w:r>
-        <w:rPr>
-          <w:rFonts w:ascii="Consolas" w:hAnsi="Consolas"/>
-          <w:sz w:val="20"/>
-          <w:lang w:val="de-AT"/>
-        </w:rPr>
-        <w:t>All</w:t>
-      </w:r>
-      <w:r>
-        <w:rPr>
-          <w:lang w:val="de-AT"/>
-        </w:rPr>
-        <w:t>, wobei die Resourcenvergabe zufällig und nicht fair ist.</w:t>
-      </w:r>
-      <w:bookmarkStart w:id="0" w:name="_GoBack"/>
-      <w:bookmarkEnd w:id="0"/>
+      <w:proofErr w:type="spellEnd"/>
+      <w:r>
+        <w:rPr>
+          <w:lang w:val="de-AT"/>
+        </w:rPr>
+        <w:t xml:space="preserve"> bzw. </w:t>
+      </w:r>
+      <w:proofErr w:type="spellStart"/>
+      <w:r>
+        <w:rPr>
+          <w:rFonts w:ascii="Consolas" w:hAnsi="Consolas"/>
+          <w:sz w:val="20"/>
+          <w:lang w:val="de-AT"/>
+        </w:rPr>
+        <w:t>Condition</w:t>
+      </w:r>
+      <w:proofErr w:type="spellEnd"/>
+      <w:r>
+        <w:rPr>
+          <w:lang w:val="de-AT"/>
+        </w:rPr>
+        <w:t xml:space="preserve"> verwenden.</w:t>
+      </w:r>
     </w:p>
     <w:p>
       <w:pPr>
         <w:rPr>
+          <w:rFonts w:asciiTheme="majorHAnsi" w:eastAsiaTheme="majorEastAsia" w:hAnsiTheme="majorHAnsi" w:cstheme="majorBidi"/>
+          <w:color w:val="2E74B5" w:themeColor="accent1" w:themeShade="BF"/>
+          <w:sz w:val="32"/>
+          <w:szCs w:val="32"/>
           <w:lang w:val="de-AT"/>
         </w:rPr>
       </w:pPr>
       <w:r>
         <w:rPr>
-          <w:u w:val="single"/>
-          <w:lang w:val="de-AT"/>
-        </w:rPr>
-        <w:t>Anmerkung:</w:t>
-      </w:r>
-      <w:r>
-        <w:rPr>
-          <w:lang w:val="de-AT"/>
-        </w:rPr>
-        <w:t xml:space="preserve"> die main-Methode befindet sich in der Klasse Main</w:t>
+          <w:lang w:val="de-AT"/>
+        </w:rPr>
+        <w:br w:type="page"/>
       </w:r>
     </w:p>
     <w:p>
       <w:pPr>
-        <w:pStyle w:val="Heading1"/>
+        <w:pStyle w:val="berschrift1"/>
         <w:rPr>
           <w:lang w:val="de-AT"/>
         </w:rPr>
@@ -406,6 +683,7 @@
         <w:rPr>
           <w:lang w:val="de-AT"/>
         </w:rPr>
+        <w:lastRenderedPageBreak/>
         <w:t>Aufgabe 2</w:t>
       </w:r>
     </w:p>
@@ -490,15 +768,23 @@
       <w:r>
         <w:rPr>
           <w:rFonts w:ascii="Consolas" w:hAnsi="Consolas"/>
+          <w:sz w:val="20"/>
           <w:lang w:val="de-AT"/>
         </w:rPr>
         <w:t>null</w:t>
       </w:r>
       <w:r>
         <w:rPr>
-          <w:lang w:val="de-AT"/>
-        </w:rPr>
-        <w:t xml:space="preserve"> zurückgesetzt. Das hängt mit der Synchronisierung in der </w:t>
+          <w:sz w:val="20"/>
+          <w:lang w:val="de-AT"/>
+        </w:rPr>
+        <w:t xml:space="preserve"> </w:t>
+      </w:r>
+      <w:r>
+        <w:rPr>
+          <w:lang w:val="de-AT"/>
+        </w:rPr>
+        <w:t xml:space="preserve">zurückgesetzt. Das hängt mit der Synchronisierung in der </w:t>
       </w:r>
       <w:r>
         <w:rPr>
@@ -564,8 +850,7 @@
       <w:proofErr w:type="spellStart"/>
       <w:r>
         <w:rPr>
-          <w:rFonts w:ascii="Consolas" w:hAnsi="Consolas"/>
-          <w:sz w:val="20"/>
+          <w:lang w:val="de-AT"/>
         </w:rPr>
         <w:t>implementiert</w:t>
       </w:r>
@@ -698,6 +983,8 @@
         <w:br/>
         <w:t>{</w:t>
       </w:r>
+      <w:bookmarkStart w:id="0" w:name="_GoBack"/>
+      <w:bookmarkEnd w:id="0"/>
       <w:r>
         <w:rPr>
           <w:rFonts w:ascii="Courier New" w:eastAsia="Times New Roman" w:hAnsi="Courier New" w:cs="Courier New"/>
@@ -1463,14 +1750,7 @@
         <w:rPr>
           <w:lang w:val="de-AT"/>
         </w:rPr>
-        <w:t xml:space="preserve">Sobald er benachrichtigt wurde speichert er die Nachricht und gibt </w:t>
-      </w:r>
-      <w:r>
-        <w:rPr>
-          <w:lang w:val="de-AT"/>
-        </w:rPr>
-        <w:lastRenderedPageBreak/>
-        <w:t xml:space="preserve">sie zurück. Damit dieses Verhalten bei weiteren Senden auch eintritt, wird im Getter des </w:t>
+        <w:t xml:space="preserve">Sobald er benachrichtigt wurde speichert er die Nachricht und gibt sie zurück. Damit dieses Verhalten bei weiteren Senden auch eintritt, wird im Getter des </w:t>
       </w:r>
       <w:r>
         <w:rPr>
@@ -2071,7 +2351,14 @@
         <w:rPr>
           <w:lang w:val="de-AT"/>
         </w:rPr>
-        <w:t xml:space="preserve"> Block in der Run Methode erreicht, wurde hier noch eine Abfrage eingebaut welche sicherstellt, dass ein Prozess der seinen Referenzvektor bereits erhalten hat den </w:t>
+        <w:t xml:space="preserve"> Block in der Run Methode erreicht, wurde hier noch eine Abfrage eingebaut </w:t>
+      </w:r>
+      <w:r>
+        <w:rPr>
+          <w:lang w:val="de-AT"/>
+        </w:rPr>
+        <w:lastRenderedPageBreak/>
+        <w:t xml:space="preserve">welche sicherstellt, dass ein Prozess der seinen Referenzvektor bereits erhalten hat den </w:t>
       </w:r>
       <w:r>
         <w:rPr>
@@ -3421,7 +3708,7 @@
     </w:p>
     <w:p>
       <w:pPr>
-        <w:pStyle w:val="Heading1"/>
+        <w:pStyle w:val="berschrift1"/>
         <w:rPr>
           <w:lang w:val="de-AT"/>
         </w:rPr>
@@ -3430,13 +3717,12 @@
         <w:rPr>
           <w:lang w:val="de-AT"/>
         </w:rPr>
-        <w:lastRenderedPageBreak/>
         <w:t>Aufgabe 3</w:t>
       </w:r>
     </w:p>
     <w:p>
       <w:pPr>
-        <w:pStyle w:val="Heading2"/>
+        <w:pStyle w:val="berschrift2"/>
         <w:rPr>
           <w:lang w:val="de-AT"/>
         </w:rPr>
@@ -3626,7 +3912,7 @@
     </w:p>
     <w:p>
       <w:pPr>
-        <w:pStyle w:val="Heading2"/>
+        <w:pStyle w:val="berschrift2"/>
         <w:rPr>
           <w:lang w:val="de-AT"/>
         </w:rPr>
@@ -3653,7 +3939,7 @@
     </w:p>
     <w:p>
       <w:pPr>
-        <w:pStyle w:val="Heading3"/>
+        <w:pStyle w:val="berschrift3"/>
         <w:rPr>
           <w:lang w:val="de-AT"/>
         </w:rPr>
@@ -3708,7 +3994,7 @@
     </w:p>
     <w:p>
       <w:pPr>
-        <w:pStyle w:val="Heading3"/>
+        <w:pStyle w:val="berschrift3"/>
         <w:rPr>
           <w:lang w:val="de-AT"/>
         </w:rPr>
@@ -3717,6 +4003,7 @@
         <w:rPr>
           <w:lang w:val="de-AT"/>
         </w:rPr>
+        <w:lastRenderedPageBreak/>
         <w:t>Atomic</w:t>
       </w:r>
     </w:p>
@@ -3885,7 +4172,7 @@
 </file>
 
 <file path=word/numbering.xml><?xml version="1.0" encoding="utf-8"?>
-<w:numbering xmlns:wpc="http://schemas.microsoft.com/office/word/2010/wordprocessingCanvas" xmlns:mc="http://schemas.openxmlformats.org/markup-compatibility/2006" xmlns:o="urn:schemas-microsoft-com:office:office" xmlns:r="http://schemas.openxmlformats.org/officeDocument/2006/relationships" xmlns:m="http://schemas.openxmlformats.org/officeDocument/2006/math" xmlns:v="urn:schemas-microsoft-com:vml" xmlns:wp14="http://schemas.microsoft.com/office/word/2010/wordprocessingDrawing" xmlns:wp="http://schemas.openxmlformats.org/drawingml/2006/wordprocessingDrawing" xmlns:w10="urn:schemas-microsoft-com:office:word" xmlns:w="http://schemas.openxmlformats.org/wordprocessingml/2006/main" xmlns:w14="http://schemas.microsoft.com/office/word/2010/wordml" xmlns:w15="http://schemas.microsoft.com/office/word/2012/wordml" xmlns:wpg="http://schemas.microsoft.com/office/word/2010/wordprocessingGroup" xmlns:wpi="http://schemas.microsoft.com/office/word/2010/wordprocessingInk" xmlns:wne="http://schemas.microsoft.com/office/word/2006/wordml" xmlns:wps="http://schemas.microsoft.com/office/word/2010/wordprocessingShape" mc:Ignorable="w14 w15 wp14">
+<w:numbering xmlns:wpc="http://schemas.microsoft.com/office/word/2010/wordprocessingCanvas" xmlns:cx="http://schemas.microsoft.com/office/drawing/2014/chartex" xmlns:cx1="http://schemas.microsoft.com/office/drawing/2015/9/8/chartex" xmlns:mc="http://schemas.openxmlformats.org/markup-compatibility/2006" xmlns:o="urn:schemas-microsoft-com:office:office" xmlns:r="http://schemas.openxmlformats.org/officeDocument/2006/relationships" xmlns:m="http://schemas.openxmlformats.org/officeDocument/2006/math" xmlns:v="urn:schemas-microsoft-com:vml" xmlns:wp14="http://schemas.microsoft.com/office/word/2010/wordprocessingDrawing" xmlns:wp="http://schemas.openxmlformats.org/drawingml/2006/wordprocessingDrawing" xmlns:w10="urn:schemas-microsoft-com:office:word" xmlns:w="http://schemas.openxmlformats.org/wordprocessingml/2006/main" xmlns:w14="http://schemas.microsoft.com/office/word/2010/wordml" xmlns:w15="http://schemas.microsoft.com/office/word/2012/wordml" xmlns:w16se="http://schemas.microsoft.com/office/word/2015/wordml/symex" xmlns:wpg="http://schemas.microsoft.com/office/word/2010/wordprocessingGroup" xmlns:wpi="http://schemas.microsoft.com/office/word/2010/wordprocessingInk" xmlns:wne="http://schemas.microsoft.com/office/word/2006/wordml" xmlns:wps="http://schemas.microsoft.com/office/word/2010/wordprocessingShape" mc:Ignorable="w14 w15 w16se wp14">
   <w:abstractNum w:abstractNumId="0" w15:restartNumberingAfterBreak="0">
     <w:nsid w:val="1CC5602D"/>
     <w:multiLevelType w:val="hybridMultilevel"/>
@@ -4122,7 +4409,7 @@
 </file>
 
 <file path=word/styles.xml><?xml version="1.0" encoding="utf-8"?>
-<w:styles xmlns:mc="http://schemas.openxmlformats.org/markup-compatibility/2006" xmlns:r="http://schemas.openxmlformats.org/officeDocument/2006/relationships" xmlns:w="http://schemas.openxmlformats.org/wordprocessingml/2006/main" xmlns:w14="http://schemas.microsoft.com/office/word/2010/wordml" xmlns:w15="http://schemas.microsoft.com/office/word/2012/wordml" mc:Ignorable="w14 w15">
+<w:styles xmlns:mc="http://schemas.openxmlformats.org/markup-compatibility/2006" xmlns:r="http://schemas.openxmlformats.org/officeDocument/2006/relationships" xmlns:w="http://schemas.openxmlformats.org/wordprocessingml/2006/main" xmlns:w14="http://schemas.microsoft.com/office/word/2010/wordml" xmlns:w15="http://schemas.microsoft.com/office/word/2012/wordml" xmlns:w16se="http://schemas.microsoft.com/office/word/2015/wordml/symex" mc:Ignorable="w14 w15 w16se">
   <w:docDefaults>
     <w:rPrDefault>
       <w:rPr>
@@ -4511,15 +4798,15 @@
     <w:lsdException w:name="List Table 6 Colorful Accent 6" w:uiPriority="51"/>
     <w:lsdException w:name="List Table 7 Colorful Accent 6" w:uiPriority="52"/>
   </w:latentStyles>
-  <w:style w:type="paragraph" w:default="1" w:styleId="Normal">
+  <w:style w:type="paragraph" w:default="1" w:styleId="Standard">
     <w:name w:val="Normal"/>
     <w:qFormat/>
   </w:style>
-  <w:style w:type="paragraph" w:styleId="Heading1">
+  <w:style w:type="paragraph" w:styleId="berschrift1">
     <w:name w:val="heading 1"/>
-    <w:basedOn w:val="Normal"/>
-    <w:next w:val="Normal"/>
-    <w:link w:val="Heading1Char"/>
+    <w:basedOn w:val="Standard"/>
+    <w:next w:val="Standard"/>
+    <w:link w:val="berschrift1Zchn"/>
     <w:uiPriority w:val="9"/>
     <w:qFormat/>
     <w:rsid w:val="004E4D05"/>
@@ -4536,11 +4823,11 @@
       <w:szCs w:val="32"/>
     </w:rPr>
   </w:style>
-  <w:style w:type="paragraph" w:styleId="Heading2">
+  <w:style w:type="paragraph" w:styleId="berschrift2">
     <w:name w:val="heading 2"/>
-    <w:basedOn w:val="Normal"/>
-    <w:next w:val="Normal"/>
-    <w:link w:val="Heading2Char"/>
+    <w:basedOn w:val="Standard"/>
+    <w:next w:val="Standard"/>
+    <w:link w:val="berschrift2Zchn"/>
     <w:uiPriority w:val="9"/>
     <w:unhideWhenUsed/>
     <w:qFormat/>
@@ -4558,11 +4845,11 @@
       <w:szCs w:val="26"/>
     </w:rPr>
   </w:style>
-  <w:style w:type="paragraph" w:styleId="Heading3">
+  <w:style w:type="paragraph" w:styleId="berschrift3">
     <w:name w:val="heading 3"/>
-    <w:basedOn w:val="Normal"/>
-    <w:next w:val="Normal"/>
-    <w:link w:val="Heading3Char"/>
+    <w:basedOn w:val="Standard"/>
+    <w:next w:val="Standard"/>
+    <w:link w:val="berschrift3Zchn"/>
     <w:uiPriority w:val="9"/>
     <w:unhideWhenUsed/>
     <w:qFormat/>
@@ -4580,13 +4867,13 @@
       <w:szCs w:val="24"/>
     </w:rPr>
   </w:style>
-  <w:style w:type="character" w:default="1" w:styleId="DefaultParagraphFont">
+  <w:style w:type="character" w:default="1" w:styleId="Absatz-Standardschriftart">
     <w:name w:val="Default Paragraph Font"/>
     <w:uiPriority w:val="1"/>
     <w:semiHidden/>
     <w:unhideWhenUsed/>
   </w:style>
-  <w:style w:type="table" w:default="1" w:styleId="TableNormal">
+  <w:style w:type="table" w:default="1" w:styleId="NormaleTabelle">
     <w:name w:val="Normal Table"/>
     <w:uiPriority w:val="99"/>
     <w:semiHidden/>
@@ -4601,15 +4888,15 @@
       </w:tblCellMar>
     </w:tblPr>
   </w:style>
-  <w:style w:type="numbering" w:default="1" w:styleId="NoList">
+  <w:style w:type="numbering" w:default="1" w:styleId="KeineListe">
     <w:name w:val="No List"/>
     <w:uiPriority w:val="99"/>
     <w:semiHidden/>
     <w:unhideWhenUsed/>
   </w:style>
-  <w:style w:type="paragraph" w:styleId="ListParagraph">
+  <w:style w:type="paragraph" w:styleId="Listenabsatz">
     <w:name w:val="List Paragraph"/>
-    <w:basedOn w:val="Normal"/>
+    <w:basedOn w:val="Standard"/>
     <w:uiPriority w:val="34"/>
     <w:qFormat/>
     <w:rsid w:val="005150BF"/>
@@ -4618,10 +4905,10 @@
       <w:contextualSpacing/>
     </w:pPr>
   </w:style>
-  <w:style w:type="character" w:customStyle="1" w:styleId="Heading1Char">
-    <w:name w:val="Heading 1 Char"/>
-    <w:basedOn w:val="DefaultParagraphFont"/>
-    <w:link w:val="Heading1"/>
+  <w:style w:type="character" w:customStyle="1" w:styleId="berschrift1Zchn">
+    <w:name w:val="Überschrift 1 Zchn"/>
+    <w:basedOn w:val="Absatz-Standardschriftart"/>
+    <w:link w:val="berschrift1"/>
     <w:uiPriority w:val="9"/>
     <w:rsid w:val="004E4D05"/>
     <w:rPr>
@@ -4633,7 +4920,7 @@
   </w:style>
   <w:style w:type="character" w:styleId="Hyperlink">
     <w:name w:val="Hyperlink"/>
-    <w:basedOn w:val="DefaultParagraphFont"/>
+    <w:basedOn w:val="Absatz-Standardschriftart"/>
     <w:uiPriority w:val="99"/>
     <w:unhideWhenUsed/>
     <w:rsid w:val="004E4D05"/>
@@ -4642,10 +4929,10 @@
       <w:u w:val="single"/>
     </w:rPr>
   </w:style>
-  <w:style w:type="character" w:customStyle="1" w:styleId="Heading2Char">
-    <w:name w:val="Heading 2 Char"/>
-    <w:basedOn w:val="DefaultParagraphFont"/>
-    <w:link w:val="Heading2"/>
+  <w:style w:type="character" w:customStyle="1" w:styleId="berschrift2Zchn">
+    <w:name w:val="Überschrift 2 Zchn"/>
+    <w:basedOn w:val="Absatz-Standardschriftart"/>
+    <w:link w:val="berschrift2"/>
     <w:uiPriority w:val="9"/>
     <w:rsid w:val="009838C7"/>
     <w:rPr>
@@ -4655,10 +4942,10 @@
       <w:szCs w:val="26"/>
     </w:rPr>
   </w:style>
-  <w:style w:type="character" w:customStyle="1" w:styleId="Heading3Char">
-    <w:name w:val="Heading 3 Char"/>
-    <w:basedOn w:val="DefaultParagraphFont"/>
-    <w:link w:val="Heading3"/>
+  <w:style w:type="character" w:customStyle="1" w:styleId="berschrift3Zchn">
+    <w:name w:val="Überschrift 3 Zchn"/>
+    <w:basedOn w:val="Absatz-Standardschriftart"/>
+    <w:link w:val="berschrift3"/>
     <w:uiPriority w:val="9"/>
     <w:rsid w:val="009838C7"/>
     <w:rPr>
@@ -4668,11 +4955,11 @@
       <w:szCs w:val="24"/>
     </w:rPr>
   </w:style>
-  <w:style w:type="paragraph" w:styleId="Quote">
+  <w:style w:type="paragraph" w:styleId="Zitat">
     <w:name w:val="Quote"/>
-    <w:basedOn w:val="Normal"/>
-    <w:next w:val="Normal"/>
-    <w:link w:val="QuoteChar"/>
+    <w:basedOn w:val="Standard"/>
+    <w:next w:val="Standard"/>
+    <w:link w:val="ZitatZchn"/>
     <w:uiPriority w:val="29"/>
     <w:qFormat/>
     <w:rsid w:val="00EB2F2E"/>
@@ -4687,10 +4974,10 @@
       <w:color w:val="404040" w:themeColor="text1" w:themeTint="BF"/>
     </w:rPr>
   </w:style>
-  <w:style w:type="character" w:customStyle="1" w:styleId="QuoteChar">
-    <w:name w:val="Quote Char"/>
-    <w:basedOn w:val="DefaultParagraphFont"/>
-    <w:link w:val="Quote"/>
+  <w:style w:type="character" w:customStyle="1" w:styleId="ZitatZchn">
+    <w:name w:val="Zitat Zchn"/>
+    <w:basedOn w:val="Absatz-Standardschriftart"/>
+    <w:link w:val="Zitat"/>
     <w:uiPriority w:val="29"/>
     <w:rsid w:val="00EB2F2E"/>
     <w:rPr>
@@ -4699,10 +4986,10 @@
       <w:color w:val="404040" w:themeColor="text1" w:themeTint="BF"/>
     </w:rPr>
   </w:style>
-  <w:style w:type="paragraph" w:styleId="HTMLPreformatted">
+  <w:style w:type="paragraph" w:styleId="HTMLVorformatiert">
     <w:name w:val="HTML Preformatted"/>
-    <w:basedOn w:val="Normal"/>
-    <w:link w:val="HTMLPreformattedChar"/>
+    <w:basedOn w:val="Standard"/>
+    <w:link w:val="HTMLVorformatiertZchn"/>
     <w:uiPriority w:val="99"/>
     <w:unhideWhenUsed/>
     <w:rsid w:val="001D54EF"/>
@@ -4733,10 +5020,10 @@
       <w:szCs w:val="20"/>
     </w:rPr>
   </w:style>
-  <w:style w:type="character" w:customStyle="1" w:styleId="HTMLPreformattedChar">
-    <w:name w:val="HTML Preformatted Char"/>
-    <w:basedOn w:val="DefaultParagraphFont"/>
-    <w:link w:val="HTMLPreformatted"/>
+  <w:style w:type="character" w:customStyle="1" w:styleId="HTMLVorformatiertZchn">
+    <w:name w:val="HTML Vorformatiert Zchn"/>
+    <w:basedOn w:val="Absatz-Standardschriftart"/>
+    <w:link w:val="HTMLVorformatiert"/>
     <w:uiPriority w:val="99"/>
     <w:rsid w:val="001D54EF"/>
     <w:rPr>

</xml_diff>